<commit_message>
Added BT and sensor questions
</commit_message>
<xml_diff>
--- a/Questions_for_Eisenstadt.docx
+++ b/Questions_for_Eisenstadt.docx
@@ -9,13 +9,36 @@
           <w:ilvl w:val="0"/>
           <w:numId w:val="1"/>
         </w:numPr>
+        <w:rPr>
+          <w:rFonts w:ascii="Times New Roman" w:hAnsi="Times New Roman" w:cs="Times New Roman"/>
+          <w:sz w:val="24"/>
+          <w:szCs w:val="24"/>
+        </w:rPr>
       </w:pPr>
       <w:r>
+        <w:rPr>
+          <w:rFonts w:ascii="Times New Roman" w:hAnsi="Times New Roman" w:cs="Times New Roman"/>
+          <w:sz w:val="24"/>
+          <w:szCs w:val="24"/>
+        </w:rPr>
         <w:t>Is this ADC too noisy for our application?</w:t>
       </w:r>
     </w:p>
     <w:p>
+      <w:pPr>
+        <w:rPr>
+          <w:rFonts w:ascii="Times New Roman" w:hAnsi="Times New Roman" w:cs="Times New Roman"/>
+          <w:sz w:val="24"/>
+          <w:szCs w:val="24"/>
+        </w:rPr>
+      </w:pPr>
       <w:r>
+        <w:rPr>
+          <w:rFonts w:ascii="Times New Roman" w:hAnsi="Times New Roman" w:cs="Times New Roman"/>
+          <w:noProof/>
+          <w:sz w:val="24"/>
+          <w:szCs w:val="24"/>
+        </w:rPr>
         <w:drawing>
           <wp:inline distT="0" distB="0" distL="0" distR="0" wp14:anchorId="2B8D601A" wp14:editId="29F78465">
             <wp:extent cx="5943600" cy="7014845"/>
@@ -53,6 +76,199 @@
         </w:drawing>
       </w:r>
     </w:p>
+    <w:p>
+      <w:pPr>
+        <w:rPr>
+          <w:rFonts w:ascii="Times New Roman" w:hAnsi="Times New Roman" w:cs="Times New Roman"/>
+          <w:sz w:val="24"/>
+          <w:szCs w:val="24"/>
+        </w:rPr>
+      </w:pPr>
+    </w:p>
+    <w:p>
+      <w:pPr>
+        <w:pStyle w:val="ListParagraph"/>
+        <w:numPr>
+          <w:ilvl w:val="0"/>
+          <w:numId w:val="1"/>
+        </w:numPr>
+        <w:rPr>
+          <w:rFonts w:ascii="Times New Roman" w:hAnsi="Times New Roman" w:cs="Times New Roman"/>
+          <w:sz w:val="24"/>
+          <w:szCs w:val="24"/>
+        </w:rPr>
+      </w:pPr>
+      <w:r>
+        <w:rPr>
+          <w:rFonts w:ascii="Times New Roman" w:hAnsi="Times New Roman" w:cs="Times New Roman"/>
+          <w:sz w:val="24"/>
+          <w:szCs w:val="24"/>
+        </w:rPr>
+        <w:lastRenderedPageBreak/>
+        <w:t xml:space="preserve">How do we convey location information via Bluetooth to a coordinator </w:t>
+      </w:r>
+      <w:proofErr w:type="spellStart"/>
+      <w:r>
+        <w:rPr>
+          <w:rFonts w:ascii="Times New Roman" w:hAnsi="Times New Roman" w:cs="Times New Roman"/>
+          <w:sz w:val="24"/>
+          <w:szCs w:val="24"/>
+        </w:rPr>
+        <w:t>XBee</w:t>
+      </w:r>
+      <w:proofErr w:type="spellEnd"/>
+      <w:r>
+        <w:rPr>
+          <w:rFonts w:ascii="Times New Roman" w:hAnsi="Times New Roman" w:cs="Times New Roman"/>
+          <w:sz w:val="24"/>
+          <w:szCs w:val="24"/>
+        </w:rPr>
+        <w:t>?</w:t>
+      </w:r>
+    </w:p>
+    <w:p>
+      <w:pPr>
+        <w:pStyle w:val="ListParagraph"/>
+        <w:numPr>
+          <w:ilvl w:val="1"/>
+          <w:numId w:val="1"/>
+        </w:numPr>
+        <w:rPr>
+          <w:rFonts w:ascii="Times New Roman" w:hAnsi="Times New Roman" w:cs="Times New Roman"/>
+          <w:sz w:val="24"/>
+          <w:szCs w:val="24"/>
+        </w:rPr>
+      </w:pPr>
+      <w:r>
+        <w:rPr>
+          <w:rFonts w:ascii="Times New Roman" w:hAnsi="Times New Roman" w:cs="Times New Roman"/>
+          <w:sz w:val="24"/>
+          <w:szCs w:val="24"/>
+        </w:rPr>
+        <w:t>Should we use GPS info or configure a string payload with field details such as plot name while we are on-site?</w:t>
+      </w:r>
+    </w:p>
+    <w:p>
+      <w:pPr>
+        <w:pStyle w:val="ListParagraph"/>
+        <w:numPr>
+          <w:ilvl w:val="1"/>
+          <w:numId w:val="1"/>
+        </w:numPr>
+        <w:rPr>
+          <w:rFonts w:ascii="Times New Roman" w:hAnsi="Times New Roman" w:cs="Times New Roman"/>
+          <w:sz w:val="24"/>
+          <w:szCs w:val="24"/>
+        </w:rPr>
+      </w:pPr>
+      <w:r>
+        <w:rPr>
+          <w:rFonts w:ascii="Times New Roman" w:hAnsi="Times New Roman" w:cs="Times New Roman"/>
+          <w:sz w:val="24"/>
+          <w:szCs w:val="24"/>
+        </w:rPr>
+        <w:t>Depending on the method we select, can this be done with regular hop messages (send location data along with sensor data every X minutes?)</w:t>
+      </w:r>
+    </w:p>
+    <w:p>
+      <w:pPr>
+        <w:pStyle w:val="ListParagraph"/>
+        <w:numPr>
+          <w:ilvl w:val="0"/>
+          <w:numId w:val="1"/>
+        </w:numPr>
+        <w:rPr>
+          <w:rFonts w:ascii="Times New Roman" w:hAnsi="Times New Roman" w:cs="Times New Roman"/>
+          <w:sz w:val="24"/>
+          <w:szCs w:val="24"/>
+        </w:rPr>
+      </w:pPr>
+      <w:r>
+        <w:rPr>
+          <w:rFonts w:ascii="Times New Roman" w:hAnsi="Times New Roman" w:cs="Times New Roman"/>
+          <w:sz w:val="24"/>
+          <w:szCs w:val="24"/>
+        </w:rPr>
+        <w:t>When in final product form, how will the user initiate Bluetooth beaconing?</w:t>
+      </w:r>
+    </w:p>
+    <w:p>
+      <w:pPr>
+        <w:pStyle w:val="ListParagraph"/>
+        <w:numPr>
+          <w:ilvl w:val="1"/>
+          <w:numId w:val="1"/>
+        </w:numPr>
+        <w:rPr>
+          <w:rFonts w:ascii="Times New Roman" w:hAnsi="Times New Roman" w:cs="Times New Roman"/>
+          <w:sz w:val="24"/>
+          <w:szCs w:val="24"/>
+        </w:rPr>
+      </w:pPr>
+      <w:r>
+        <w:rPr>
+          <w:rFonts w:ascii="Times New Roman" w:hAnsi="Times New Roman" w:cs="Times New Roman"/>
+          <w:sz w:val="24"/>
+          <w:szCs w:val="24"/>
+        </w:rPr>
+        <w:t>Do they open Python and run very user-friendly code or initiate Bluetooth beaconing via a phone app?</w:t>
+      </w:r>
+    </w:p>
+    <w:p>
+      <w:pPr>
+        <w:pStyle w:val="ListParagraph"/>
+        <w:numPr>
+          <w:ilvl w:val="0"/>
+          <w:numId w:val="1"/>
+        </w:numPr>
+        <w:rPr>
+          <w:rFonts w:ascii="Times New Roman" w:hAnsi="Times New Roman" w:cs="Times New Roman"/>
+          <w:sz w:val="24"/>
+          <w:szCs w:val="24"/>
+        </w:rPr>
+      </w:pPr>
+      <w:r>
+        <w:rPr>
+          <w:rFonts w:ascii="Times New Roman" w:hAnsi="Times New Roman" w:cs="Times New Roman"/>
+          <w:sz w:val="24"/>
+          <w:szCs w:val="24"/>
+        </w:rPr>
+        <w:t>Can you send us datasheets of the sensors that will be used?</w:t>
+      </w:r>
+    </w:p>
+    <w:p>
+      <w:pPr>
+        <w:pStyle w:val="ListParagraph"/>
+        <w:numPr>
+          <w:ilvl w:val="1"/>
+          <w:numId w:val="1"/>
+        </w:numPr>
+        <w:rPr>
+          <w:rFonts w:ascii="Times New Roman" w:hAnsi="Times New Roman" w:cs="Times New Roman"/>
+          <w:sz w:val="24"/>
+          <w:szCs w:val="24"/>
+        </w:rPr>
+      </w:pPr>
+      <w:r>
+        <w:rPr>
+          <w:rFonts w:ascii="Times New Roman" w:hAnsi="Times New Roman" w:cs="Times New Roman"/>
+          <w:sz w:val="24"/>
+          <w:szCs w:val="24"/>
+        </w:rPr>
+        <w:t>With that info, we can interpret ADC voltage readings and send appropriate messages.</w:t>
+      </w:r>
+    </w:p>
+    <w:p>
+      <w:pPr>
+        <w:pStyle w:val="ListParagraph"/>
+      </w:pPr>
+    </w:p>
+    <w:p>
+      <w:pPr>
+        <w:pStyle w:val="ListParagraph"/>
+        <w:ind w:left="1440"/>
+      </w:pPr>
+    </w:p>
     <w:sectPr>
       <w:pgSz w:w="12240" w:h="15840"/>
       <w:pgMar w:top="1440" w:right="1440" w:bottom="1440" w:left="1440" w:header="720" w:footer="720" w:gutter="0"/>
@@ -81,7 +297,7 @@
         <w:rFonts w:hint="default"/>
       </w:rPr>
     </w:lvl>
-    <w:lvl w:ilvl="1" w:tplc="04090019" w:tentative="1">
+    <w:lvl w:ilvl="1" w:tplc="04090019">
       <w:start w:val="1"/>
       <w:numFmt w:val="lowerLetter"/>
       <w:lvlText w:val="%2."/>
@@ -90,7 +306,7 @@
         <w:ind w:left="1440" w:hanging="360"/>
       </w:pPr>
     </w:lvl>
-    <w:lvl w:ilvl="2" w:tplc="0409001B" w:tentative="1">
+    <w:lvl w:ilvl="2" w:tplc="0409001B">
       <w:start w:val="1"/>
       <w:numFmt w:val="lowerRoman"/>
       <w:lvlText w:val="%3."/>

</xml_diff>